<commit_message>
Updated for new owners
</commit_message>
<xml_diff>
--- a/quarry_stuff/MCQHCQPriceSheet.docx
+++ b/quarry_stuff/MCQHCQPriceSheet.docx
@@ -117,12 +117,27 @@
         <w:widowControl w:val="false"/>
         <w:spacing w:before="0" w:after="100"/>
         <w:jc w:val="center"/>
-        <w:rPr>
-          <w:b/>
+        <w:rPr/>
+      </w:pPr>
+      <w:r>
+        <w:rPr>
+          <w:rFonts w:ascii="Liberation Serif" w:hAnsi="Liberation Serif"/>
           <w:b/>
           <w:sz w:val="24"/>
           <w:szCs w:val="24"/>
         </w:rPr>
+        <w:t>P. O. BOX 826 DRAIN, OR 97435</w:t>
+      </w:r>
+    </w:p>
+    <w:p>
+      <w:pPr>
+        <w:pStyle w:val="Normal"/>
+        <w:widowControl w:val="false"/>
+        <w:spacing w:before="0" w:after="100"/>
+        <w:jc w:val="center"/>
+        <w:rPr>
+          <w:rFonts w:ascii="Liberation Serif" w:hAnsi="Liberation Serif"/>
+        </w:rPr>
       </w:pPr>
       <w:r>
         <w:rPr>
@@ -131,7 +146,7 @@
           <w:sz w:val="24"/>
           <w:szCs w:val="24"/>
         </w:rPr>
-        <w:t xml:space="preserve">P. O. BOX 1000 COTTAGE GROVE, OR 97424. </w:t>
+        <w:t>OFFICE – 541-942-1057</w:t>
       </w:r>
     </w:p>
     <w:p>
@@ -140,9 +155,7 @@
         <w:widowControl w:val="false"/>
         <w:spacing w:before="0" w:after="100"/>
         <w:jc w:val="center"/>
-        <w:rPr>
-          <w:rFonts w:ascii="Liberation Serif" w:hAnsi="Liberation Serif"/>
-        </w:rPr>
+        <w:rPr/>
       </w:pPr>
       <w:r>
         <w:rPr>
@@ -151,27 +164,7 @@
           <w:sz w:val="24"/>
           <w:szCs w:val="24"/>
         </w:rPr>
-        <w:t>OFFICE – 541-942-1057</w:t>
-      </w:r>
-    </w:p>
-    <w:p>
-      <w:pPr>
-        <w:pStyle w:val="Normal"/>
-        <w:widowControl w:val="false"/>
-        <w:spacing w:before="0" w:after="100"/>
-        <w:jc w:val="center"/>
-        <w:rPr>
-          <w:rFonts w:ascii="Liberation Serif" w:hAnsi="Liberation Serif"/>
-        </w:rPr>
-      </w:pPr>
-      <w:r>
-        <w:rPr>
-          <w:rFonts w:ascii="Liberation Serif" w:hAnsi="Liberation Serif"/>
-          <w:b/>
-          <w:sz w:val="24"/>
-          <w:szCs w:val="24"/>
-        </w:rPr>
-        <w:t>FAX – 541-942-3767</w:t>
+        <w:t>EMAIL – ap@rundellinc.com</w:t>
       </w:r>
     </w:p>
     <w:p>
@@ -459,21 +452,18 @@
       <w:pPr>
         <w:pStyle w:val="Normal"/>
         <w:widowControl w:val="false"/>
-        <w:spacing w:before="0" w:after="100"/>
-        <w:rPr>
-          <w:b/>
+        <w:spacing w:lineRule="auto" w:line="240" w:before="0" w:after="100"/>
+        <w:rPr>
+          <w:rFonts w:ascii="Liberation Serif" w:hAnsi="Liberation Serif"/>
+        </w:rPr>
+      </w:pPr>
+      <w:r>
+        <w:rPr>
+          <w:rFonts w:ascii="Liberation Serif" w:hAnsi="Liberation Serif"/>
           <w:b/>
           <w:sz w:val="32"/>
           <w:szCs w:val="24"/>
         </w:rPr>
-      </w:pPr>
-      <w:r>
-        <w:rPr>
-          <w:rFonts w:ascii="Liberation Serif" w:hAnsi="Liberation Serif"/>
-          <w:b/>
-          <w:sz w:val="32"/>
-          <w:szCs w:val="24"/>
-        </w:rPr>
         <w:t>Dear Customers:</w:t>
       </w:r>
     </w:p>
@@ -481,7 +471,7 @@
       <w:pPr>
         <w:pStyle w:val="Normal"/>
         <w:widowControl w:val="false"/>
-        <w:spacing w:before="0" w:after="100"/>
+        <w:spacing w:lineRule="auto" w:line="240" w:before="0" w:after="0"/>
         <w:rPr>
           <w:rFonts w:ascii="Liberation Serif" w:hAnsi="Liberation Serif"/>
         </w:rPr>
@@ -506,8 +496,18 @@
           <w:szCs w:val="32"/>
           <w:u w:val="none"/>
         </w:rPr>
-        <w:t xml:space="preserve"> –</w:t>
-      </w:r>
+        <w:t xml:space="preserve"> – All accounts are invoiced by RR Aggregate, LLC. dba</w:t>
+      </w:r>
+    </w:p>
+    <w:p>
+      <w:pPr>
+        <w:pStyle w:val="Normal"/>
+        <w:widowControl w:val="false"/>
+        <w:spacing w:lineRule="auto" w:line="240" w:before="0" w:after="0"/>
+        <w:rPr>
+          <w:rFonts w:ascii="Liberation Serif" w:hAnsi="Liberation Serif"/>
+        </w:rPr>
+      </w:pPr>
       <w:r>
         <w:rPr>
           <w:rFonts w:ascii="Liberation Serif" w:hAnsi="Liberation Serif"/>
@@ -515,19 +515,20 @@
           <w:bCs w:val="false"/>
           <w:sz w:val="32"/>
           <w:szCs w:val="32"/>
-        </w:rPr>
-        <w:t xml:space="preserve"> </w:t>
-      </w:r>
-      <w:r>
-        <w:rPr>
-          <w:rFonts w:ascii="Liberation Serif" w:hAnsi="Liberation Serif"/>
-          <w:b/>
-          <w:bCs/>
-          <w:sz w:val="32"/>
-          <w:szCs w:val="32"/>
-        </w:rPr>
-        <w:t>All</w:t>
-      </w:r>
+          <w:u w:val="none"/>
+        </w:rPr>
+        <w:t>Martin Creek Quarry, dba Hawley Creek Quarry on the 1st of every</w:t>
+      </w:r>
+    </w:p>
+    <w:p>
+      <w:pPr>
+        <w:pStyle w:val="Normal"/>
+        <w:widowControl w:val="false"/>
+        <w:spacing w:lineRule="auto" w:line="240" w:before="0" w:after="0"/>
+        <w:rPr>
+          <w:rFonts w:ascii="Liberation Serif" w:hAnsi="Liberation Serif"/>
+        </w:rPr>
+      </w:pPr>
       <w:r>
         <w:rPr>
           <w:rFonts w:ascii="Liberation Serif" w:hAnsi="Liberation Serif"/>
@@ -535,29 +536,20 @@
           <w:bCs w:val="false"/>
           <w:sz w:val="32"/>
           <w:szCs w:val="32"/>
-        </w:rPr>
-        <w:t xml:space="preserve"> accounts are invoiced the first of every month. Payment is due within 30 days of issued invoice date. If rock is purchased from both Martin Creek Quarry Inc. and Hawley Creek Quarry Inc., separate invoices will be issued. Please pay invoices with separate checks. Financial charges will be applied on all accounts that are past due. 60 days past due rock accounts will be closed. 90 days past due rock accounts will be turned over to a collection agency. Our quarries do not accept debit or credit cards. Our offices is located at 76250 Martin Creek Road, Cottage Grove, OR 97424. 541-942-1057.</w:t>
-      </w:r>
-    </w:p>
-    <w:p>
-      <w:pPr>
-        <w:pStyle w:val="Normal"/>
-        <w:widowControl w:val="false"/>
-        <w:spacing w:before="0" w:after="100"/>
-        <w:rPr>
-          <w:rFonts w:ascii="Liberation Serif" w:hAnsi="Liberation Serif"/>
-        </w:rPr>
-      </w:pPr>
-      <w:r>
-        <w:rPr>
-          <w:rFonts w:ascii="Liberation Serif" w:hAnsi="Liberation Serif"/>
-          <w:b/>
-          <w:sz w:val="32"/>
-          <w:szCs w:val="32"/>
-          <w:u w:val="single"/>
-        </w:rPr>
-        <w:t>MSHA</w:t>
-      </w:r>
+          <w:u w:val="none"/>
+        </w:rPr>
+        <w:t>month. The invoice will list rock purchased from both quarries. You</w:t>
+      </w:r>
+    </w:p>
+    <w:p>
+      <w:pPr>
+        <w:pStyle w:val="Normal"/>
+        <w:widowControl w:val="false"/>
+        <w:spacing w:lineRule="auto" w:line="240" w:before="0" w:after="0"/>
+        <w:rPr>
+          <w:rFonts w:ascii="Liberation Serif" w:hAnsi="Liberation Serif"/>
+        </w:rPr>
+      </w:pPr>
       <w:r>
         <w:rPr>
           <w:rFonts w:ascii="Liberation Serif" w:hAnsi="Liberation Serif"/>
@@ -567,78 +559,216 @@
           <w:szCs w:val="32"/>
           <w:u w:val="none"/>
         </w:rPr>
-        <w:t xml:space="preserve"> – Code Part 46 is strictly enforced on our mine properties. Please read and obey all posted signs.</w:t>
-      </w:r>
-      <w:r>
-        <w:rPr>
-          <w:rFonts w:ascii="Liberation Serif" w:hAnsi="Liberation Serif"/>
-          <w:sz w:val="32"/>
-          <w:szCs w:val="32"/>
-        </w:rPr>
-        <w:t xml:space="preserve"> </w:t>
-      </w:r>
-      <w:r>
-        <w:rPr>
-          <w:rFonts w:ascii="Liberation Serif" w:hAnsi="Liberation Serif"/>
-          <w:b/>
-          <w:sz w:val="32"/>
-          <w:szCs w:val="32"/>
-          <w:u w:val="single"/>
-        </w:rPr>
-        <w:t>Federal Regulations apply to everyone entering our mine properties</w:t>
-      </w:r>
-    </w:p>
-    <w:p>
-      <w:pPr>
-        <w:pStyle w:val="Normal"/>
-        <w:widowControl w:val="false"/>
-        <w:spacing w:lineRule="auto" w:line="360" w:before="0" w:after="100"/>
-        <w:rPr>
-          <w:i/>
-          <w:i/>
-          <w:sz w:val="32"/>
-          <w:szCs w:val="32"/>
-        </w:rPr>
-      </w:pPr>
-      <w:r>
-        <w:rPr>
-          <w:rFonts w:ascii="Liberation Serif" w:hAnsi="Liberation Serif"/>
-          <w:i/>
-          <w:sz w:val="32"/>
-          <w:szCs w:val="32"/>
-        </w:rPr>
-        <w:t xml:space="preserve">Martin Creek Quarry is open Monday thru Friday 7am to 4pm. </w:t>
-      </w:r>
-    </w:p>
-    <w:p>
-      <w:pPr>
-        <w:pStyle w:val="Normal"/>
-        <w:widowControl w:val="false"/>
-        <w:spacing w:lineRule="auto" w:line="360" w:before="0" w:after="100"/>
-        <w:rPr>
-          <w:rFonts w:ascii="Liberation Serif" w:hAnsi="Liberation Serif"/>
-        </w:rPr>
-      </w:pPr>
-      <w:r>
-        <w:rPr>
-          <w:rFonts w:ascii="Liberation Serif" w:hAnsi="Liberation Serif"/>
-          <w:i/>
-          <w:sz w:val="32"/>
-          <w:szCs w:val="32"/>
-        </w:rPr>
-        <w:t>Hawley Creek Quarry is open Monday thru Friday 7am to 4pm.</w:t>
-      </w:r>
-    </w:p>
-    <w:p>
-      <w:pPr>
-        <w:pStyle w:val="Normal"/>
-        <w:widowControl w:val="false"/>
-        <w:spacing w:lineRule="auto" w:line="360" w:before="0" w:after="100"/>
-        <w:rPr>
+        <w:t>may pay with one check. Financial charges will be applied on all</w:t>
+      </w:r>
+    </w:p>
+    <w:p>
+      <w:pPr>
+        <w:pStyle w:val="Normal"/>
+        <w:widowControl w:val="false"/>
+        <w:spacing w:lineRule="auto" w:line="240" w:before="0" w:after="0"/>
+        <w:rPr>
+          <w:rFonts w:ascii="Liberation Serif" w:hAnsi="Liberation Serif"/>
+        </w:rPr>
+      </w:pPr>
+      <w:r>
+        <w:rPr>
+          <w:rFonts w:ascii="Liberation Serif" w:hAnsi="Liberation Serif"/>
+          <w:b w:val="false"/>
+          <w:bCs w:val="false"/>
+          <w:sz w:val="32"/>
+          <w:szCs w:val="32"/>
+          <w:u w:val="none"/>
+        </w:rPr>
+        <w:t>accounts that are 30 days past due. 60 days past due rock account will</w:t>
+      </w:r>
+    </w:p>
+    <w:p>
+      <w:pPr>
+        <w:pStyle w:val="Normal"/>
+        <w:widowControl w:val="false"/>
+        <w:spacing w:lineRule="auto" w:line="240" w:before="0" w:after="0"/>
+        <w:rPr>
+          <w:rFonts w:ascii="Liberation Serif" w:hAnsi="Liberation Serif"/>
+        </w:rPr>
+      </w:pPr>
+      <w:r>
+        <w:rPr>
+          <w:rFonts w:ascii="Liberation Serif" w:hAnsi="Liberation Serif"/>
+          <w:b w:val="false"/>
+          <w:bCs w:val="false"/>
+          <w:sz w:val="32"/>
+          <w:szCs w:val="32"/>
+          <w:u w:val="none"/>
+        </w:rPr>
+        <w:t>be closed. 90 days past due rock account will be submitted to small</w:t>
+      </w:r>
+    </w:p>
+    <w:p>
+      <w:pPr>
+        <w:pStyle w:val="Normal"/>
+        <w:widowControl w:val="false"/>
+        <w:spacing w:lineRule="auto" w:line="240" w:before="0" w:after="0"/>
+        <w:rPr>
+          <w:rFonts w:ascii="Liberation Serif" w:hAnsi="Liberation Serif"/>
+        </w:rPr>
+      </w:pPr>
+      <w:r>
+        <w:rPr>
+          <w:rFonts w:ascii="Liberation Serif" w:hAnsi="Liberation Serif"/>
+          <w:b w:val="false"/>
+          <w:bCs w:val="false"/>
+          <w:sz w:val="32"/>
+          <w:szCs w:val="32"/>
+          <w:u w:val="none"/>
+        </w:rPr>
+        <w:t>claims court. Our Quarries do not accept Debit or Credit Cards.</w:t>
+      </w:r>
+    </w:p>
+    <w:p>
+      <w:pPr>
+        <w:pStyle w:val="Normal"/>
+        <w:widowControl w:val="false"/>
+        <w:spacing w:lineRule="auto" w:line="240" w:before="0" w:after="100"/>
+        <w:rPr>
+          <w:rFonts w:ascii="Liberation Serif" w:hAnsi="Liberation Serif"/>
           <w:b w:val="false"/>
           <w:b w:val="false"/>
           <w:bCs w:val="false"/>
+          <w:sz w:val="32"/>
+          <w:szCs w:val="32"/>
           <w:u w:val="none"/>
+        </w:rPr>
+      </w:pPr>
+      <w:r>
+        <w:rPr>
+          <w:rFonts w:ascii="Liberation Serif" w:hAnsi="Liberation Serif"/>
+          <w:b w:val="false"/>
+          <w:bCs w:val="false"/>
+          <w:sz w:val="32"/>
+          <w:szCs w:val="32"/>
+          <w:u w:val="none"/>
+        </w:rPr>
+      </w:r>
+    </w:p>
+    <w:p>
+      <w:pPr>
+        <w:pStyle w:val="Normal"/>
+        <w:widowControl w:val="false"/>
+        <w:spacing w:lineRule="auto" w:line="240" w:before="0" w:after="100"/>
+        <w:rPr>
+          <w:rFonts w:ascii="Liberation Serif" w:hAnsi="Liberation Serif"/>
+        </w:rPr>
+      </w:pPr>
+      <w:r>
+        <w:rPr>
+          <w:rFonts w:ascii="Liberation Serif" w:hAnsi="Liberation Serif"/>
+          <w:b/>
+          <w:sz w:val="32"/>
+          <w:szCs w:val="32"/>
+          <w:u w:val="single"/>
+        </w:rPr>
+        <w:t>MSHA</w:t>
+      </w:r>
+      <w:r>
+        <w:rPr>
+          <w:rFonts w:ascii="Liberation Serif" w:hAnsi="Liberation Serif"/>
+          <w:b w:val="false"/>
+          <w:bCs w:val="false"/>
+          <w:sz w:val="32"/>
+          <w:szCs w:val="32"/>
+          <w:u w:val="none"/>
+        </w:rPr>
+        <w:t xml:space="preserve"> – Code Part 46 is strictly enforced on our mine properties. Please read and obey all posted signs.</w:t>
+      </w:r>
+      <w:r>
+        <w:rPr>
+          <w:rFonts w:ascii="Liberation Serif" w:hAnsi="Liberation Serif"/>
+          <w:sz w:val="32"/>
+          <w:szCs w:val="32"/>
+        </w:rPr>
+        <w:t xml:space="preserve"> </w:t>
+      </w:r>
+      <w:r>
+        <w:rPr>
+          <w:rFonts w:ascii="Liberation Serif" w:hAnsi="Liberation Serif"/>
+          <w:b/>
+          <w:sz w:val="32"/>
+          <w:szCs w:val="32"/>
+          <w:u w:val="single"/>
+        </w:rPr>
+        <w:t>Federal Regulations apply to everyone entering our mine properties</w:t>
+      </w:r>
+    </w:p>
+    <w:p>
+      <w:pPr>
+        <w:pStyle w:val="Normal"/>
+        <w:widowControl w:val="false"/>
+        <w:spacing w:lineRule="auto" w:line="240" w:before="0" w:after="100"/>
+        <w:rPr>
+          <w:rFonts w:ascii="Liberation Serif" w:hAnsi="Liberation Serif"/>
+          <w:b/>
+          <w:b/>
+          <w:sz w:val="32"/>
+          <w:szCs w:val="32"/>
+          <w:u w:val="single"/>
+        </w:rPr>
+      </w:pPr>
+      <w:r>
+        <w:rPr>
+          <w:rFonts w:ascii="Liberation Serif" w:hAnsi="Liberation Serif"/>
+          <w:b/>
+          <w:sz w:val="32"/>
+          <w:szCs w:val="32"/>
+          <w:u w:val="single"/>
+        </w:rPr>
+      </w:r>
+    </w:p>
+    <w:p>
+      <w:pPr>
+        <w:pStyle w:val="Normal"/>
+        <w:widowControl w:val="false"/>
+        <w:spacing w:lineRule="auto" w:line="240" w:before="0" w:after="100"/>
+        <w:rPr>
+          <w:rFonts w:ascii="Liberation Serif" w:hAnsi="Liberation Serif"/>
+        </w:rPr>
+      </w:pPr>
+      <w:r>
+        <w:rPr>
+          <w:rFonts w:ascii="Liberation Serif" w:hAnsi="Liberation Serif"/>
+          <w:i/>
+          <w:sz w:val="32"/>
+          <w:szCs w:val="32"/>
+        </w:rPr>
+        <w:t xml:space="preserve">Martin Creek Quarry is open Monday thru Friday 7am to 4pm. </w:t>
+      </w:r>
+    </w:p>
+    <w:p>
+      <w:pPr>
+        <w:pStyle w:val="Normal"/>
+        <w:widowControl w:val="false"/>
+        <w:spacing w:lineRule="auto" w:line="240" w:before="0" w:after="100"/>
+        <w:rPr>
+          <w:rFonts w:ascii="Liberation Serif" w:hAnsi="Liberation Serif"/>
+        </w:rPr>
+      </w:pPr>
+      <w:r>
+        <w:rPr>
+          <w:rFonts w:ascii="Liberation Serif" w:hAnsi="Liberation Serif"/>
+          <w:i/>
+          <w:sz w:val="32"/>
+          <w:szCs w:val="32"/>
+        </w:rPr>
+        <w:t>Hawley Creek Quarry is open Monday thru Friday 7am to 4pm.</w:t>
+      </w:r>
+    </w:p>
+    <w:p>
+      <w:pPr>
+        <w:pStyle w:val="Normal"/>
+        <w:widowControl w:val="false"/>
+        <w:spacing w:lineRule="auto" w:line="240" w:before="0" w:after="100"/>
+        <w:rPr>
+          <w:rFonts w:ascii="Liberation Serif" w:hAnsi="Liberation Serif"/>
         </w:rPr>
       </w:pPr>
       <w:r>
@@ -658,15 +788,9 @@
       <w:pPr>
         <w:pStyle w:val="Normal"/>
         <w:widowControl w:val="false"/>
-        <w:spacing w:lineRule="auto" w:line="360" w:before="0" w:after="100"/>
-        <w:rPr>
-          <w:b w:val="false"/>
-          <w:b w:val="false"/>
-          <w:bCs w:val="false"/>
-          <w:i w:val="false"/>
-          <w:i w:val="false"/>
-          <w:iCs w:val="false"/>
-          <w:u w:val="none"/>
+        <w:spacing w:lineRule="auto" w:line="240" w:before="0" w:after="100"/>
+        <w:rPr>
+          <w:rFonts w:ascii="Liberation Serif" w:hAnsi="Liberation Serif"/>
         </w:rPr>
       </w:pPr>
       <w:r>
@@ -687,15 +811,9 @@
       <w:pPr>
         <w:pStyle w:val="Normal"/>
         <w:widowControl w:val="false"/>
-        <w:spacing w:lineRule="auto" w:line="360" w:before="0" w:after="100"/>
-        <w:rPr>
-          <w:b w:val="false"/>
-          <w:b w:val="false"/>
-          <w:bCs w:val="false"/>
-          <w:i w:val="false"/>
-          <w:i w:val="false"/>
-          <w:iCs w:val="false"/>
-          <w:u w:val="none"/>
+        <w:spacing w:lineRule="auto" w:line="240" w:before="0" w:after="100"/>
+        <w:rPr>
+          <w:rFonts w:ascii="Liberation Serif" w:hAnsi="Liberation Serif"/>
         </w:rPr>
       </w:pPr>
       <w:r>
@@ -716,15 +834,9 @@
       <w:pPr>
         <w:pStyle w:val="Normal"/>
         <w:widowControl w:val="false"/>
-        <w:spacing w:lineRule="auto" w:line="360" w:before="0" w:after="100"/>
-        <w:rPr>
-          <w:b w:val="false"/>
-          <w:b w:val="false"/>
-          <w:bCs w:val="false"/>
-          <w:i w:val="false"/>
-          <w:i w:val="false"/>
-          <w:iCs w:val="false"/>
-          <w:u w:val="none"/>
+        <w:spacing w:lineRule="auto" w:line="240" w:before="0" w:after="100"/>
+        <w:rPr>
+          <w:rFonts w:ascii="Liberation Serif" w:hAnsi="Liberation Serif"/>
         </w:rPr>
       </w:pPr>
       <w:r>
@@ -745,33 +857,11 @@
       <w:pPr>
         <w:pStyle w:val="Normal"/>
         <w:widowControl w:val="false"/>
-        <w:spacing w:before="0" w:after="100"/>
-        <w:rPr>
-          <w:rFonts w:ascii="Liberation Serif" w:hAnsi="Liberation Serif"/>
-          <w:b/>
-          <w:b/>
-          <w:sz w:val="30"/>
-          <w:szCs w:val="30"/>
-          <w:u w:val="single"/>
-        </w:rPr>
-      </w:pPr>
-      <w:r>
-        <w:rPr>
-          <w:rFonts w:ascii="Liberation Serif" w:hAnsi="Liberation Serif"/>
-          <w:b/>
-          <w:sz w:val="30"/>
-          <w:szCs w:val="30"/>
-          <w:u w:val="single"/>
-        </w:rPr>
-      </w:r>
-    </w:p>
-    <w:p>
-      <w:pPr>
-        <w:pStyle w:val="Normal"/>
-        <w:widowControl w:val="false"/>
-        <w:spacing w:before="0" w:after="100"/>
+        <w:spacing w:lineRule="auto" w:line="240" w:before="0" w:after="100"/>
         <w:jc w:val="center"/>
-        <w:rPr/>
+        <w:rPr>
+          <w:rFonts w:ascii="Liberation Serif" w:hAnsi="Liberation Serif"/>
+        </w:rPr>
       </w:pPr>
       <w:r>
         <w:rPr>
@@ -781,6 +871,111 @@
           <w:szCs w:val="40"/>
         </w:rPr>
         <w:t>Thank you for choosing us for your aggregate product needs.</w:t>
+      </w:r>
+    </w:p>
+    <w:p>
+      <w:pPr>
+        <w:pStyle w:val="Normal"/>
+        <w:widowControl w:val="false"/>
+        <w:spacing w:lineRule="auto" w:line="240" w:before="0" w:after="100"/>
+        <w:jc w:val="center"/>
+        <w:rPr>
+          <w:rFonts w:ascii="Liberation Serif" w:hAnsi="Liberation Serif"/>
+        </w:rPr>
+      </w:pPr>
+      <w:r>
+        <w:rPr>
+          <w:rFonts w:ascii="Liberation Serif" w:hAnsi="Liberation Serif"/>
+          <w:b w:val="false"/>
+          <w:bCs w:val="false"/>
+          <w:sz w:val="32"/>
+          <w:szCs w:val="32"/>
+        </w:rPr>
+        <w:t xml:space="preserve">Contact Numbers: </w:t>
+      </w:r>
+    </w:p>
+    <w:p>
+      <w:pPr>
+        <w:pStyle w:val="Normal"/>
+        <w:widowControl w:val="false"/>
+        <w:spacing w:lineRule="auto" w:line="240" w:before="0" w:after="100"/>
+        <w:jc w:val="center"/>
+        <w:rPr>
+          <w:rFonts w:ascii="Liberation Serif" w:hAnsi="Liberation Serif"/>
+        </w:rPr>
+      </w:pPr>
+      <w:r>
+        <w:rPr>
+          <w:rFonts w:ascii="Liberation Serif" w:hAnsi="Liberation Serif"/>
+          <w:b w:val="false"/>
+          <w:bCs w:val="false"/>
+          <w:sz w:val="32"/>
+          <w:szCs w:val="32"/>
+        </w:rPr>
+        <w:t>Owner - Bob Rundell: 541-953-4628</w:t>
+      </w:r>
+    </w:p>
+    <w:p>
+      <w:pPr>
+        <w:pStyle w:val="Normal"/>
+        <w:widowControl w:val="false"/>
+        <w:spacing w:lineRule="auto" w:line="240" w:before="0" w:after="100"/>
+        <w:jc w:val="center"/>
+        <w:rPr>
+          <w:rFonts w:ascii="Liberation Serif" w:hAnsi="Liberation Serif"/>
+        </w:rPr>
+      </w:pPr>
+      <w:r>
+        <w:rPr>
+          <w:rFonts w:ascii="Liberation Serif" w:hAnsi="Liberation Serif"/>
+          <w:b w:val="false"/>
+          <w:bCs w:val="false"/>
+          <w:sz w:val="32"/>
+          <w:szCs w:val="32"/>
+        </w:rPr>
+        <w:t>Owner - Becky Rundell: 541-517-6559</w:t>
+      </w:r>
+    </w:p>
+    <w:p>
+      <w:pPr>
+        <w:pStyle w:val="Normal"/>
+        <w:widowControl w:val="false"/>
+        <w:spacing w:lineRule="auto" w:line="240" w:before="0" w:after="100"/>
+        <w:jc w:val="center"/>
+        <w:rPr>
+          <w:rFonts w:ascii="Liberation Serif" w:hAnsi="Liberation Serif"/>
+        </w:rPr>
+      </w:pPr>
+      <w:r>
+        <w:rPr>
+          <w:rFonts w:ascii="Liberation Serif" w:hAnsi="Liberation Serif"/>
+          <w:b w:val="false"/>
+          <w:bCs w:val="false"/>
+          <w:sz w:val="32"/>
+          <w:szCs w:val="32"/>
+        </w:rPr>
+        <w:t>Email: ap@rundellinc.com</w:t>
+      </w:r>
+    </w:p>
+    <w:p>
+      <w:pPr>
+        <w:pStyle w:val="Normal"/>
+        <w:widowControl w:val="false"/>
+        <w:spacing w:lineRule="auto" w:line="240" w:before="0" w:after="100"/>
+        <w:jc w:val="center"/>
+        <w:rPr>
+          <w:rFonts w:ascii="Liberation Serif" w:hAnsi="Liberation Serif"/>
+        </w:rPr>
+      </w:pPr>
+      <w:r>
+        <w:rPr>
+          <w:rFonts w:ascii="Liberation Serif" w:hAnsi="Liberation Serif"/>
+          <w:b w:val="false"/>
+          <w:bCs w:val="false"/>
+          <w:sz w:val="32"/>
+          <w:szCs w:val="32"/>
+        </w:rPr>
+        <w:t>Website- www.martincreekquarry.com</w:t>
       </w:r>
     </w:p>
     <w:sectPr>

</xml_diff>